<commit_message>
Arreglo en los atributos del MER de la Clínica
</commit_message>
<xml_diff>
--- a/MER/Clínica/Mapeo-clinica.docx
+++ b/MER/Clínica/Mapeo-clinica.docx
@@ -1,16 +1,16 @@
 
 <file path=word/document.xml><?xml version="1.0" encoding="utf-8"?>
-<w:document xmlns:wpc="http://schemas.microsoft.com/office/word/2010/wordprocessingCanvas" xmlns:mc="http://schemas.openxmlformats.org/markup-compatibility/2006" xmlns:o="urn:schemas-microsoft-com:office:office" xmlns:r="http://schemas.openxmlformats.org/officeDocument/2006/relationships" xmlns:m="http://schemas.openxmlformats.org/officeDocument/2006/math" xmlns:v="urn:schemas-microsoft-com:vml" xmlns:wp14="http://schemas.microsoft.com/office/word/2010/wordprocessingDrawing" xmlns:wp="http://schemas.openxmlformats.org/drawingml/2006/wordprocessingDrawing" xmlns:w10="urn:schemas-microsoft-com:office:word" xmlns:w="http://schemas.openxmlformats.org/wordprocessingml/2006/main" xmlns:w14="http://schemas.microsoft.com/office/word/2010/wordml" xmlns:wpg="http://schemas.microsoft.com/office/word/2010/wordprocessingGroup" xmlns:wpi="http://schemas.microsoft.com/office/word/2010/wordprocessingInk" xmlns:wne="http://schemas.microsoft.com/office/word/2006/wordml" xmlns:wps="http://schemas.microsoft.com/office/word/2010/wordprocessingShape" mc:Ignorable="w14 wp14">
+<w:document xmlns:ve="http://schemas.openxmlformats.org/markup-compatibility/2006" xmlns:o="urn:schemas-microsoft-com:office:office" xmlns:r="http://schemas.openxmlformats.org/officeDocument/2006/relationships" xmlns:m="http://schemas.openxmlformats.org/officeDocument/2006/math" xmlns:v="urn:schemas-microsoft-com:vml" xmlns:wp="http://schemas.openxmlformats.org/drawingml/2006/wordprocessingDrawing" xmlns:w10="urn:schemas-microsoft-com:office:word" xmlns:w="http://schemas.openxmlformats.org/wordprocessingml/2006/main" xmlns:wne="http://schemas.microsoft.com/office/word/2006/wordml">
   <w:body>
     <w:p>
       <w:pPr>
         <w:pStyle w:val="Ttulo1"/>
       </w:pPr>
       <w:r>
-        <w:t>MER DEL NEGOCIO  DE C</w:t>
-      </w:r>
-      <w:r>
-        <w:t>linica</w:t>
+        <w:t xml:space="preserve">MER DEL NEGOCIO  DE </w:t>
+      </w:r>
+      <w:r>
+        <w:t>Clínica</w:t>
       </w:r>
     </w:p>
     <w:p/>
@@ -22,20 +22,11 @@
         <w:t>EstadoFacturaOS:</w:t>
       </w:r>
       <w:r>
-        <w:t xml:space="preserve"> </w:t>
-      </w:r>
-      <w:r>
         <w:rPr>
           <w:u w:val="single"/>
         </w:rPr>
         <w:t>nombreEstado</w:t>
       </w:r>
-      <w:r>
-        <w:t xml:space="preserve"> </w:t>
-      </w:r>
-      <w:r>
-        <w:t xml:space="preserve"> </w:t>
-      </w:r>
     </w:p>
     <w:p>
       <w:r>
@@ -72,6 +63,9 @@
         <w:t xml:space="preserve"> +</w:t>
       </w:r>
       <w:r>
+        <w:t xml:space="preserve"> </w:t>
+      </w:r>
+      <w:r>
         <w:t xml:space="preserve">fechaEmision + </w:t>
       </w:r>
       <w:r>
@@ -84,9 +78,8 @@
       <w:r>
         <w:rPr>
           <w:i/>
-          <w:u w:val="dotted"/>
-        </w:rPr>
-        <w:t xml:space="preserve">  </w:t>
+        </w:rPr>
+        <w:t xml:space="preserve"> </w:t>
       </w:r>
       <w:r>
         <w:t>+</w:t>
@@ -101,9 +94,6 @@
         </w:rPr>
         <w:t>codigoOSocial</w:t>
       </w:r>
-      <w:r>
-        <w:t xml:space="preserve"> </w:t>
-      </w:r>
     </w:p>
     <w:p>
       <w:r>
@@ -113,6 +103,9 @@
         <w:t>ObraSocial:</w:t>
       </w:r>
       <w:r>
+        <w:rPr>
+          <w:b/>
+        </w:rPr>
         <w:t xml:space="preserve"> </w:t>
       </w:r>
       <w:r>
@@ -178,9 +171,6 @@
         <w:t>fechaFin</w:t>
       </w:r>
       <w:r>
-        <w:rPr>
-          <w:u w:val="single"/>
-        </w:rPr>
         <w:t xml:space="preserve"> </w:t>
       </w:r>
       <w:r>
@@ -564,7 +554,7 @@
       <w:r>
         <w:rPr>
           <w:i/>
-          <w:u w:val="single"/>
+          <w:u w:val="dotted"/>
         </w:rPr>
         <w:t>numeroHabitacion</w:t>
       </w:r>
@@ -574,7 +564,7 @@
       <w:r>
         <w:rPr>
           <w:i/>
-          <w:u w:val="single"/>
+          <w:u w:val="dotted"/>
         </w:rPr>
         <w:t>nombreEstadoCama</w:t>
       </w:r>
@@ -683,7 +673,13 @@
         <w:t>Monto</w:t>
       </w:r>
       <w:r>
-        <w:t xml:space="preserve">: porcentaje + </w:t>
+        <w:t xml:space="preserve">: </w:t>
+      </w:r>
+      <w:r>
+        <w:t>monto</w:t>
+      </w:r>
+      <w:r>
+        <w:t xml:space="preserve"> + </w:t>
       </w:r>
       <w:r>
         <w:rPr>
@@ -870,6 +866,13 @@
         <w:t>codigoPrestacion</w:t>
       </w:r>
       <w:r>
+        <w:rPr>
+          <w:i/>
+          <w:u w:val="dotted"/>
+        </w:rPr>
+        <w:t xml:space="preserve"> </w:t>
+      </w:r>
+      <w:r>
         <w:t>+</w:t>
       </w:r>
       <w:r>
@@ -905,13 +908,6 @@
       <w:r>
         <w:rPr>
           <w:i/>
-          <w:u w:val="dotted"/>
-        </w:rPr>
-        <w:t xml:space="preserve"> </w:t>
-      </w:r>
-      <w:r>
-        <w:rPr>
-          <w:i/>
         </w:rPr>
         <w:t>+</w:t>
       </w:r>
@@ -954,7 +950,14 @@
         <w:t xml:space="preserve"> + </w:t>
       </w:r>
       <w:r>
-        <w:t xml:space="preserve">codigoServicio </w:t>
+        <w:rPr>
+          <w:i/>
+          <w:u w:val="dotted"/>
+        </w:rPr>
+        <w:t>codigoServicio</w:t>
+      </w:r>
+      <w:r>
+        <w:t xml:space="preserve"> </w:t>
       </w:r>
     </w:p>
     <w:p/>
@@ -998,9 +1001,6 @@
         <w:t>EstadoFacturaOS:</w:t>
       </w:r>
       <w:r>
-        <w:t xml:space="preserve"> </w:t>
-      </w:r>
-      <w:r>
         <w:rPr>
           <w:u w:val="single"/>
         </w:rPr>
@@ -1013,81 +1013,690 @@
         <w:t>EstadoFacturaOS</w:t>
       </w:r>
       <w:r>
+        <w:t xml:space="preserve"> +nombreEstado</w:t>
+      </w:r>
+    </w:p>
+    <w:p>
+      <w:r>
+        <w:rPr>
+          <w:b/>
+        </w:rPr>
+        <w:t>Fa</w:t>
+      </w:r>
+      <w:r>
+        <w:rPr>
+          <w:b/>
+        </w:rPr>
+        <w:t>cturaOS</w:t>
+      </w:r>
+      <w:r>
+        <w:rPr>
+          <w:b/>
+        </w:rPr>
+        <w:t>:</w:t>
+      </w:r>
+      <w:r>
+        <w:rPr>
+          <w:b/>
+        </w:rPr>
+        <w:t xml:space="preserve"> </w:t>
+      </w:r>
+      <w:r>
+        <w:rPr>
+          <w:u w:val="single"/>
+        </w:rPr>
+        <w:t>OID</w:t>
+      </w:r>
+      <w:r>
+        <w:rPr>
+          <w:u w:val="single"/>
+        </w:rPr>
+        <w:t>FacturaOS</w:t>
+      </w:r>
+      <w:r>
+        <w:rPr>
+          <w:u w:val="single"/>
+        </w:rPr>
+        <w:t xml:space="preserve"> </w:t>
+      </w:r>
+      <w:r>
+        <w:t>+</w:t>
+      </w:r>
+      <w:r>
+        <w:t xml:space="preserve"> </w:t>
+      </w:r>
+      <w:r>
+        <w:t>numeroFactura</w:t>
+      </w:r>
+      <w:r>
+        <w:t xml:space="preserve">  + </w:t>
+      </w:r>
+      <w:r>
+        <w:t>fechaEmision +</w:t>
+      </w:r>
+      <w:r>
+        <w:t xml:space="preserve"> </w:t>
+      </w:r>
+      <w:r>
+        <w:rPr>
+          <w:i/>
+          <w:u w:val="dotted"/>
+        </w:rPr>
+        <w:t>OIDEstadoFacturaOS</w:t>
+      </w:r>
+      <w:r>
+        <w:t xml:space="preserve"> </w:t>
+      </w:r>
+      <w:r>
+        <w:t>+</w:t>
+      </w:r>
+      <w:r>
+        <w:t xml:space="preserve"> </w:t>
+      </w:r>
+      <w:r>
+        <w:rPr>
+          <w:i/>
+          <w:u w:val="dotted"/>
+        </w:rPr>
+        <w:t>OID</w:t>
+      </w:r>
+      <w:r>
+        <w:rPr>
+          <w:i/>
+          <w:u w:val="dotted"/>
+        </w:rPr>
+        <w:t>O</w:t>
+      </w:r>
+      <w:r>
+        <w:rPr>
+          <w:i/>
+          <w:u w:val="dotted"/>
+        </w:rPr>
+        <w:t>Social</w:t>
+      </w:r>
+    </w:p>
+    <w:p>
+      <w:r>
+        <w:rPr>
+          <w:b/>
+        </w:rPr>
+        <w:t>ObraSocial:</w:t>
+      </w:r>
+      <w:r>
+        <w:rPr>
+          <w:b/>
+        </w:rPr>
+        <w:t xml:space="preserve"> </w:t>
+      </w:r>
+      <w:r>
+        <w:rPr>
+          <w:u w:val="single"/>
+        </w:rPr>
+        <w:t>OID</w:t>
+      </w:r>
+      <w:r>
+        <w:rPr>
+          <w:u w:val="single"/>
+        </w:rPr>
+        <w:t>OSocial</w:t>
+      </w:r>
+      <w:r>
         <w:t xml:space="preserve"> +</w:t>
       </w:r>
       <w:r>
-        <w:t>nombreEstado</w:t>
-      </w:r>
-      <w:r>
-        <w:t xml:space="preserve"> </w:t>
-      </w:r>
-      <w:r>
-        <w:t xml:space="preserve"> </w:t>
-      </w:r>
-    </w:p>
-    <w:p>
-      <w:r>
-        <w:rPr>
-          <w:b/>
-        </w:rPr>
-        <w:t>Fa</w:t>
-      </w:r>
-      <w:r>
-        <w:rPr>
-          <w:b/>
-        </w:rPr>
-        <w:t>cturaOS</w:t>
-      </w:r>
-      <w:r>
-        <w:rPr>
-          <w:b/>
-        </w:rPr>
+        <w:t xml:space="preserve"> </w:t>
+      </w:r>
+      <w:r>
+        <w:t>codigoOSocia</w:t>
+      </w:r>
+      <w:r>
+        <w:t xml:space="preserve">l </w:t>
+      </w:r>
+      <w:r>
+        <w:t>+</w:t>
+      </w:r>
+      <w:r>
+        <w:t xml:space="preserve"> nombreOSocial</w:t>
+      </w:r>
+    </w:p>
+    <w:p>
+      <w:r>
+        <w:rPr>
+          <w:b/>
+        </w:rPr>
+        <w:t>Plan</w:t>
+      </w:r>
+      <w:r>
+        <w:t xml:space="preserve">: </w:t>
+      </w:r>
+      <w:r>
+        <w:rPr>
+          <w:u w:val="single"/>
+        </w:rPr>
+        <w:t>OIDPlan</w:t>
+      </w:r>
+      <w:r>
+        <w:t xml:space="preserve"> + </w:t>
+      </w:r>
+      <w:r>
+        <w:t>codigoPlan</w:t>
+      </w:r>
+      <w:r>
+        <w:t xml:space="preserve"> </w:t>
+      </w:r>
+      <w:r>
+        <w:t xml:space="preserve"> + </w:t>
+      </w:r>
+      <w:r>
+        <w:t xml:space="preserve">descripción + </w:t>
+      </w:r>
+      <w:r>
+        <w:rPr>
+          <w:i/>
+          <w:u w:val="dotted"/>
+        </w:rPr>
+        <w:t>OIDOSocial</w:t>
+      </w:r>
+    </w:p>
+    <w:p>
+      <w:r>
+        <w:rPr>
+          <w:b/>
+        </w:rPr>
+        <w:t xml:space="preserve">Convenio: </w:t>
+      </w:r>
+      <w:r>
+        <w:rPr>
+          <w:u w:val="single"/>
+        </w:rPr>
+        <w:t>OIDConvenio</w:t>
+      </w:r>
+      <w:r>
+        <w:t xml:space="preserve"> +</w:t>
+      </w:r>
+      <w:r>
+        <w:t xml:space="preserve"> </w:t>
+      </w:r>
+      <w:r>
+        <w:t xml:space="preserve">fechaInicio + fechaFin </w:t>
+      </w:r>
+      <w:r>
+        <w:t>+</w:t>
+      </w:r>
+      <w:r>
+        <w:rPr>
+          <w:i/>
+          <w:u w:val="dotted"/>
+        </w:rPr>
+        <w:t xml:space="preserve"> </w:t>
+      </w:r>
+      <w:r>
+        <w:rPr>
+          <w:i/>
+          <w:u w:val="dotted"/>
+        </w:rPr>
+        <w:t>OIDPlan</w:t>
+      </w:r>
+      <w:r>
+        <w:t xml:space="preserve"> + </w:t>
+      </w:r>
+      <w:r>
+        <w:rPr>
+          <w:i/>
+          <w:u w:val="dotted"/>
+        </w:rPr>
+        <w:t>OIDPrestacion</w:t>
+      </w:r>
+      <w:r>
+        <w:rPr>
+          <w:u w:val="single"/>
+        </w:rPr>
+        <w:t xml:space="preserve"> </w:t>
+      </w:r>
+      <w:r>
+        <w:t xml:space="preserve"> + </w:t>
+      </w:r>
+      <w:r>
+        <w:rPr>
+          <w:i/>
+          <w:u w:val="dotted"/>
+        </w:rPr>
+        <w:t>OID</w:t>
+      </w:r>
+      <w:r>
+        <w:rPr>
+          <w:i/>
+          <w:u w:val="dotted"/>
+        </w:rPr>
+        <w:t>Coseguro</w:t>
+      </w:r>
+    </w:p>
+    <w:p>
+      <w:r>
+        <w:rPr>
+          <w:b/>
+        </w:rPr>
+        <w:t>Coseguro</w:t>
+      </w:r>
+      <w:r>
+        <w:rPr>
+          <w:b/>
+        </w:rPr>
+        <w:t xml:space="preserve">: </w:t>
+      </w:r>
+      <w:r>
+        <w:rPr>
+          <w:u w:val="single"/>
+        </w:rPr>
+        <w:t xml:space="preserve">OIDCoseguro </w:t>
+      </w:r>
+      <w:r>
+        <w:rPr>
+          <w:b/>
+        </w:rPr>
+        <w:t xml:space="preserve">+ </w:t>
+      </w:r>
+      <w:r>
+        <w:t>codigoCoseguro</w:t>
+      </w:r>
+      <w:r>
+        <w:t xml:space="preserve"> + porcentaje</w:t>
+      </w:r>
+    </w:p>
+    <w:p>
+      <w:r>
+        <w:rPr>
+          <w:b/>
+        </w:rPr>
+        <w:t>Prestacion</w:t>
+      </w:r>
+      <w:r>
         <w:t>:</w:t>
       </w:r>
       <w:r>
-        <w:rPr>
-          <w:b/>
-        </w:rPr>
-        <w:t xml:space="preserve"> </w:t>
-      </w:r>
-      <w:r>
-        <w:rPr>
-          <w:u w:val="single"/>
-        </w:rPr>
-        <w:t>OID</w:t>
-      </w:r>
-      <w:r>
-        <w:rPr>
-          <w:u w:val="single"/>
-        </w:rPr>
-        <w:t>FacturaOS</w:t>
-      </w:r>
-      <w:r>
-        <w:t>+fechaEmision +</w:t>
-      </w:r>
-      <w:r>
-        <w:rPr>
-          <w:u w:val="single"/>
-        </w:rPr>
-        <w:t xml:space="preserve"> </w:t>
-      </w:r>
-      <w:r>
-        <w:rPr>
-          <w:u w:val="dotted"/>
-        </w:rPr>
-        <w:t>OIDEstadoFacturaOS</w:t>
-      </w:r>
-      <w:r>
-        <w:rPr>
-          <w:i/>
-          <w:u w:val="dotted"/>
-        </w:rPr>
-        <w:t xml:space="preserve"> </w:t>
-      </w:r>
-      <w:r>
-        <w:rPr>
-          <w:i/>
-          <w:u w:val="dotted"/>
+        <w:t xml:space="preserve"> </w:t>
+      </w:r>
+      <w:r>
+        <w:rPr>
+          <w:u w:val="single"/>
+        </w:rPr>
+        <w:t xml:space="preserve">OIDPrestacion </w:t>
+      </w:r>
+      <w:r>
+        <w:t xml:space="preserve">+ </w:t>
+      </w:r>
+      <w:r>
+        <w:t>codigoPrestacion</w:t>
+      </w:r>
+      <w:r>
+        <w:t xml:space="preserve"> + descripcion + </w:t>
+      </w:r>
+      <w:r>
+        <w:rPr>
+          <w:i/>
+          <w:u w:val="dotted"/>
+        </w:rPr>
+        <w:t>OID</w:t>
+      </w:r>
+      <w:r>
+        <w:rPr>
+          <w:i/>
+          <w:u w:val="dotted"/>
+        </w:rPr>
+        <w:t>TipoPrestacion</w:t>
+      </w:r>
+    </w:p>
+    <w:p>
+      <w:r>
+        <w:rPr>
+          <w:b/>
+        </w:rPr>
+        <w:t>CostoPrestacion</w:t>
+      </w:r>
+      <w:r>
+        <w:t xml:space="preserve">: </w:t>
+      </w:r>
+      <w:r>
+        <w:rPr>
+          <w:u w:val="single"/>
+        </w:rPr>
+        <w:t>OIDCostoPrestacion</w:t>
+      </w:r>
+      <w:r>
+        <w:t xml:space="preserve"> + </w:t>
+      </w:r>
+      <w:r>
+        <w:t>fechaInicio + fechaFin</w:t>
+      </w:r>
+      <w:r>
+        <w:t xml:space="preserve"> + monto + </w:t>
+      </w:r>
+      <w:r>
+        <w:rPr>
+          <w:i/>
+          <w:u w:val="dotted"/>
+        </w:rPr>
+        <w:t>OID</w:t>
+      </w:r>
+      <w:r>
+        <w:rPr>
+          <w:i/>
+          <w:u w:val="dotted"/>
+        </w:rPr>
+        <w:t>Prestacion</w:t>
+      </w:r>
+    </w:p>
+    <w:p>
+      <w:r>
+        <w:rPr>
+          <w:b/>
+        </w:rPr>
+        <w:t>TipoPrestacion</w:t>
+      </w:r>
+      <w:r>
+        <w:t xml:space="preserve">: </w:t>
+      </w:r>
+      <w:r>
+        <w:rPr>
+          <w:u w:val="single"/>
+        </w:rPr>
+        <w:t>OID</w:t>
+      </w:r>
+      <w:r>
+        <w:rPr>
+          <w:u w:val="single"/>
+        </w:rPr>
+        <w:t>TipoPrestacion</w:t>
+      </w:r>
+      <w:r>
+        <w:t xml:space="preserve"> + </w:t>
+      </w:r>
+      <w:r>
+        <w:t>codigoTipoPrestacion</w:t>
+      </w:r>
+      <w:r>
+        <w:t xml:space="preserve"> + </w:t>
+      </w:r>
+      <w:r>
+        <w:t xml:space="preserve">nombreTipoPrestacion + </w:t>
+      </w:r>
+      <w:r>
+        <w:rPr>
+          <w:i/>
+          <w:u w:val="dotted"/>
+        </w:rPr>
+        <w:t>OID</w:t>
+      </w:r>
+      <w:r>
+        <w:rPr>
+          <w:i/>
+          <w:u w:val="dotted"/>
+        </w:rPr>
+        <w:t>TipoHab</w:t>
+      </w:r>
+    </w:p>
+    <w:p>
+      <w:r>
+        <w:rPr>
+          <w:b/>
+        </w:rPr>
+        <w:t>TipoHabitacion</w:t>
+      </w:r>
+      <w:r>
+        <w:t xml:space="preserve">: </w:t>
+      </w:r>
+      <w:r>
+        <w:rPr>
+          <w:u w:val="single"/>
+        </w:rPr>
+        <w:t>OID</w:t>
+      </w:r>
+      <w:r>
+        <w:rPr>
+          <w:u w:val="single"/>
+        </w:rPr>
+        <w:t>TipoHab</w:t>
+      </w:r>
+      <w:r>
+        <w:t xml:space="preserve"> + </w:t>
+      </w:r>
+      <w:r>
+        <w:t>codigoTipoHab</w:t>
+      </w:r>
+      <w:r>
+        <w:t xml:space="preserve"> + </w:t>
+      </w:r>
+      <w:r>
+        <w:t>nombreTipo</w:t>
+      </w:r>
+    </w:p>
+    <w:p>
+      <w:r>
+        <w:rPr>
+          <w:b/>
+        </w:rPr>
+        <w:t>Paciente</w:t>
+      </w:r>
+      <w:r>
+        <w:t xml:space="preserve">: </w:t>
+      </w:r>
+      <w:r>
+        <w:rPr>
+          <w:u w:val="single"/>
+        </w:rPr>
+        <w:t>OID</w:t>
+      </w:r>
+      <w:r>
+        <w:rPr>
+          <w:u w:val="single"/>
+        </w:rPr>
+        <w:t>Paciente</w:t>
+      </w:r>
+      <w:r>
+        <w:t xml:space="preserve"> + </w:t>
+      </w:r>
+      <w:r>
+        <w:t>numeroPaciente</w:t>
+      </w:r>
+      <w:r>
+        <w:t xml:space="preserve"> + </w:t>
+      </w:r>
+      <w:r>
+        <w:t xml:space="preserve">nombre + dni + domicilio + telefono + </w:t>
+      </w:r>
+      <w:r>
+        <w:rPr>
+          <w:i/>
+          <w:u w:val="dotted"/>
+        </w:rPr>
+        <w:t>OID</w:t>
+      </w:r>
+      <w:r>
+        <w:rPr>
+          <w:i/>
+          <w:u w:val="dotted"/>
+        </w:rPr>
+        <w:t>Plan</w:t>
+      </w:r>
+    </w:p>
+    <w:p>
+      <w:r>
+        <w:rPr>
+          <w:b/>
+        </w:rPr>
+        <w:t>ServicioEspecial</w:t>
+      </w:r>
+      <w:r>
+        <w:t xml:space="preserve">: </w:t>
+      </w:r>
+      <w:r>
+        <w:rPr>
+          <w:u w:val="single"/>
+        </w:rPr>
+        <w:t>OID</w:t>
+      </w:r>
+      <w:r>
+        <w:rPr>
+          <w:u w:val="single"/>
+        </w:rPr>
+        <w:t>Servicio</w:t>
+      </w:r>
+      <w:r>
+        <w:t xml:space="preserve"> + </w:t>
+      </w:r>
+      <w:r>
+        <w:t>codigoServicio</w:t>
+      </w:r>
+      <w:r>
+        <w:t xml:space="preserve"> + </w:t>
+      </w:r>
+      <w:r>
+        <w:t>nombreServicio</w:t>
+      </w:r>
+    </w:p>
+    <w:p>
+      <w:r>
+        <w:rPr>
+          <w:b/>
+        </w:rPr>
+        <w:t>CostoServicio</w:t>
+      </w:r>
+      <w:r>
+        <w:t>:</w:t>
+      </w:r>
+      <w:r>
+        <w:t xml:space="preserve"> </w:t>
+      </w:r>
+      <w:r>
+        <w:rPr>
+          <w:u w:val="single"/>
+        </w:rPr>
+        <w:t>OIDCosto</w:t>
+      </w:r>
+      <w:r>
+        <w:t xml:space="preserve"> + </w:t>
+      </w:r>
+      <w:r>
+        <w:t xml:space="preserve">fechaInicio + fechaFin </w:t>
+      </w:r>
+      <w:r>
+        <w:t>+ monto +</w:t>
+      </w:r>
+      <w:r>
+        <w:rPr>
+          <w:i/>
+          <w:u w:val="dotted"/>
+        </w:rPr>
+        <w:t>OID</w:t>
+      </w:r>
+      <w:r>
+        <w:rPr>
+          <w:i/>
+          <w:u w:val="dotted"/>
+        </w:rPr>
+        <w:t>Servicio</w:t>
+      </w:r>
+    </w:p>
+    <w:p>
+      <w:r>
+        <w:rPr>
+          <w:b/>
+        </w:rPr>
+        <w:t>Sector</w:t>
+      </w:r>
+      <w:r>
+        <w:t xml:space="preserve">: </w:t>
+      </w:r>
+      <w:r>
+        <w:rPr>
+          <w:u w:val="single"/>
+        </w:rPr>
+        <w:t>OID</w:t>
+      </w:r>
+      <w:r>
+        <w:rPr>
+          <w:u w:val="single"/>
+        </w:rPr>
+        <w:t>Sector</w:t>
+      </w:r>
+      <w:r>
+        <w:t xml:space="preserve"> + </w:t>
+      </w:r>
+      <w:r>
+        <w:t>codigoSector</w:t>
+      </w:r>
+      <w:r>
+        <w:t xml:space="preserve"> + </w:t>
+      </w:r>
+      <w:r>
+        <w:t>descripcionSector + numeroPiso</w:t>
+      </w:r>
+    </w:p>
+    <w:p>
+      <w:r>
+        <w:rPr>
+          <w:b/>
+        </w:rPr>
+        <w:t>EstadoCama</w:t>
+      </w:r>
+      <w:r>
+        <w:t xml:space="preserve">: </w:t>
+      </w:r>
+      <w:r>
+        <w:rPr>
+          <w:u w:val="single"/>
+        </w:rPr>
+        <w:t>OIDEstadoCama</w:t>
+      </w:r>
+      <w:r>
+        <w:t xml:space="preserve"> + </w:t>
+      </w:r>
+      <w:r>
+        <w:t>nombreEstadoCama</w:t>
+      </w:r>
+    </w:p>
+    <w:p>
+      <w:r>
+        <w:rPr>
+          <w:b/>
+        </w:rPr>
+        <w:t>Habitacion</w:t>
+      </w:r>
+      <w:r>
+        <w:t>:</w:t>
+      </w:r>
+      <w:r>
+        <w:t xml:space="preserve"> </w:t>
+      </w:r>
+      <w:r>
+        <w:rPr>
+          <w:u w:val="single"/>
+        </w:rPr>
+        <w:t>OIDHabitacion</w:t>
+      </w:r>
+      <w:r>
+        <w:t xml:space="preserve"> + </w:t>
+      </w:r>
+      <w:r>
+        <w:t xml:space="preserve">numeroHabitacion + </w:t>
+      </w:r>
+      <w:r>
+        <w:rPr>
+          <w:i/>
+          <w:u w:val="dotted"/>
+        </w:rPr>
+        <w:t>OID</w:t>
+      </w:r>
+      <w:r>
+        <w:rPr>
+          <w:i/>
+          <w:u w:val="dotted"/>
+        </w:rPr>
+        <w:t>Sector</w:t>
+      </w:r>
+      <w:r>
+        <w:rPr>
+          <w:i/>
         </w:rPr>
         <w:t xml:space="preserve"> </w:t>
       </w:r>
@@ -1099,162 +1708,89 @@
       </w:r>
       <w:r>
         <w:rPr>
-          <w:u w:val="dotted"/>
-        </w:rPr>
-        <w:t>OID</w:t>
-      </w:r>
-      <w:r>
-        <w:rPr>
-          <w:u w:val="dotted"/>
-        </w:rPr>
-        <w:t>O</w:t>
-      </w:r>
-      <w:r>
-        <w:rPr>
-          <w:u w:val="dotted"/>
-        </w:rPr>
-        <w:t>Social</w:t>
-      </w:r>
-      <w:r>
-        <w:rPr>
-          <w:u w:val="dotted"/>
-        </w:rPr>
-        <w:t xml:space="preserve"> </w:t>
-      </w:r>
-    </w:p>
-    <w:p>
-      <w:r>
-        <w:rPr>
-          <w:b/>
-        </w:rPr>
-        <w:t>ObraSocial:</w:t>
-      </w:r>
-      <w:r>
-        <w:t xml:space="preserve"> </w:t>
-      </w:r>
-      <w:r>
-        <w:rPr>
-          <w:u w:val="single"/>
-        </w:rPr>
-        <w:t>OID</w:t>
-      </w:r>
-      <w:r>
-        <w:rPr>
-          <w:u w:val="single"/>
-        </w:rPr>
-        <w:t>OSocial</w:t>
-      </w:r>
-      <w:r>
-        <w:t xml:space="preserve"> +</w:t>
-      </w:r>
-      <w:r>
-        <w:t>codigoOSocial+</w:t>
-      </w:r>
-      <w:r>
-        <w:t xml:space="preserve"> nombreOSocial</w:t>
-      </w:r>
-    </w:p>
-    <w:p>
-      <w:r>
-        <w:rPr>
-          <w:b/>
-        </w:rPr>
-        <w:t>Plan</w:t>
-      </w:r>
-      <w:r>
-        <w:t xml:space="preserve">: </w:t>
-      </w:r>
-      <w:r>
-        <w:rPr>
-          <w:u w:val="single"/>
-        </w:rPr>
-        <w:t>OIDPlan</w:t>
-      </w:r>
-      <w:r>
-        <w:t xml:space="preserve"> + </w:t>
-      </w:r>
-      <w:r>
-        <w:t>descripcion</w:t>
-      </w:r>
-    </w:p>
-    <w:p>
-      <w:r>
-        <w:rPr>
-          <w:b/>
-        </w:rPr>
-        <w:t xml:space="preserve">Convenio: </w:t>
-      </w:r>
-      <w:r>
-        <w:rPr>
-          <w:u w:val="single"/>
-        </w:rPr>
-        <w:t>OIDConvenio</w:t>
-      </w:r>
-      <w:r>
-        <w:t xml:space="preserve"> +</w:t>
-      </w:r>
-      <w:r>
-        <w:t xml:space="preserve"> </w:t>
-      </w:r>
-      <w:r>
-        <w:t xml:space="preserve">fechaInicio + fechaFin </w:t>
-      </w:r>
-      <w:r>
-        <w:t>+</w:t>
-      </w:r>
-      <w:r>
-        <w:rPr>
-          <w:i/>
-          <w:u w:val="dotted"/>
-        </w:rPr>
-        <w:t>OID</w:t>
-      </w:r>
-      <w:r>
-        <w:rPr>
-          <w:i/>
-          <w:u w:val="dotted"/>
-        </w:rPr>
-        <w:t>Coseguro</w:t>
-      </w:r>
-    </w:p>
-    <w:p>
-      <w:r>
-        <w:rPr>
-          <w:b/>
-        </w:rPr>
-        <w:t>Coseguro</w:t>
-      </w:r>
-      <w:r>
-        <w:rPr>
-          <w:b/>
-        </w:rPr>
-        <w:t xml:space="preserve">: </w:t>
-      </w:r>
-      <w:r>
-        <w:rPr>
-          <w:u w:val="single"/>
-        </w:rPr>
-        <w:t xml:space="preserve">OIDCoseguro </w:t>
-      </w:r>
-      <w:r>
-        <w:rPr>
-          <w:b/>
-        </w:rPr>
-        <w:t xml:space="preserve">+ </w:t>
-      </w:r>
-      <w:r>
-        <w:t>codigoCoseguro</w:t>
-      </w:r>
-      <w:r>
-        <w:t xml:space="preserve"> + porcentaje</w:t>
-      </w:r>
-    </w:p>
-    <w:p>
-      <w:r>
-        <w:rPr>
-          <w:b/>
-        </w:rPr>
-        <w:t>Prestacion</w:t>
+          <w:i/>
+          <w:u w:val="dotted"/>
+        </w:rPr>
+        <w:t>OID</w:t>
+      </w:r>
+      <w:r>
+        <w:rPr>
+          <w:i/>
+          <w:u w:val="dotted"/>
+        </w:rPr>
+        <w:t>TipoHabitacion</w:t>
+      </w:r>
+    </w:p>
+    <w:p>
+      <w:pPr>
+        <w:rPr>
+          <w:u w:val="single"/>
+        </w:rPr>
+      </w:pPr>
+      <w:r>
+        <w:rPr>
+          <w:b/>
+        </w:rPr>
+        <w:t>Cama</w:t>
+      </w:r>
+      <w:r>
+        <w:t xml:space="preserve">: </w:t>
+      </w:r>
+      <w:r>
+        <w:rPr>
+          <w:u w:val="single"/>
+        </w:rPr>
+        <w:t>OIDCama</w:t>
+      </w:r>
+      <w:r>
+        <w:t xml:space="preserve"> + </w:t>
+      </w:r>
+      <w:r>
+        <w:t xml:space="preserve">numeroCama + </w:t>
+      </w:r>
+      <w:r>
+        <w:rPr>
+          <w:i/>
+          <w:u w:val="dotted"/>
+        </w:rPr>
+        <w:t>OID</w:t>
+      </w:r>
+      <w:r>
+        <w:rPr>
+          <w:i/>
+          <w:u w:val="dotted"/>
+        </w:rPr>
+        <w:t>Habitacion</w:t>
+      </w:r>
+      <w:r>
+        <w:t xml:space="preserve"> + </w:t>
+      </w:r>
+      <w:r>
+        <w:rPr>
+          <w:i/>
+          <w:u w:val="dotted"/>
+        </w:rPr>
+        <w:t>OID</w:t>
+      </w:r>
+      <w:r>
+        <w:rPr>
+          <w:i/>
+          <w:u w:val="dotted"/>
+        </w:rPr>
+        <w:t>EstadoCama</w:t>
+      </w:r>
+    </w:p>
+    <w:p>
+      <w:pPr>
+        <w:rPr>
+          <w:u w:val="single"/>
+        </w:rPr>
+      </w:pPr>
+      <w:r>
+        <w:rPr>
+          <w:b/>
+        </w:rPr>
+        <w:t>EstadoFichainternacion</w:t>
       </w:r>
       <w:r>
         <w:t>:</w:t>
@@ -1266,458 +1802,6 @@
         <w:rPr>
           <w:u w:val="single"/>
         </w:rPr>
-        <w:t xml:space="preserve">OIDPrestacion </w:t>
-      </w:r>
-      <w:r>
-        <w:t xml:space="preserve">+ </w:t>
-      </w:r>
-      <w:r>
-        <w:t>codigoPrestacion</w:t>
-      </w:r>
-      <w:r>
-        <w:t xml:space="preserve"> + descripcion + </w:t>
-      </w:r>
-      <w:r>
-        <w:rPr>
-          <w:i/>
-          <w:u w:val="dotted"/>
-        </w:rPr>
-        <w:t>OID</w:t>
-      </w:r>
-      <w:r>
-        <w:rPr>
-          <w:i/>
-          <w:u w:val="dotted"/>
-        </w:rPr>
-        <w:t>TipoPrestacion</w:t>
-      </w:r>
-    </w:p>
-    <w:p>
-      <w:r>
-        <w:rPr>
-          <w:b/>
-        </w:rPr>
-        <w:t>CostoPrestacion</w:t>
-      </w:r>
-      <w:r>
-        <w:t xml:space="preserve">: </w:t>
-      </w:r>
-      <w:r>
-        <w:rPr>
-          <w:u w:val="single"/>
-        </w:rPr>
-        <w:t>OIDCostoPrestacion</w:t>
-      </w:r>
-      <w:r>
-        <w:t xml:space="preserve"> + </w:t>
-      </w:r>
-      <w:r>
-        <w:t>fechaInicio + fechaFin</w:t>
-      </w:r>
-      <w:r>
-        <w:t xml:space="preserve"> + monto + </w:t>
-      </w:r>
-      <w:r>
-        <w:rPr>
-          <w:i/>
-          <w:u w:val="dotted"/>
-        </w:rPr>
-        <w:t>OID</w:t>
-      </w:r>
-      <w:r>
-        <w:rPr>
-          <w:i/>
-          <w:u w:val="dotted"/>
-        </w:rPr>
-        <w:t>Prestacion</w:t>
-      </w:r>
-    </w:p>
-    <w:p>
-      <w:r>
-        <w:rPr>
-          <w:b/>
-        </w:rPr>
-        <w:t>TipoPrestacion</w:t>
-      </w:r>
-      <w:r>
-        <w:t xml:space="preserve">: </w:t>
-      </w:r>
-      <w:r>
-        <w:rPr>
-          <w:u w:val="single"/>
-        </w:rPr>
-        <w:t>OID</w:t>
-      </w:r>
-      <w:r>
-        <w:rPr>
-          <w:u w:val="single"/>
-        </w:rPr>
-        <w:t>TipoPrestacion</w:t>
-      </w:r>
-      <w:r>
-        <w:t xml:space="preserve"> + nombreTipoPrestacion + </w:t>
-      </w:r>
-      <w:r>
-        <w:rPr>
-          <w:i/>
-          <w:u w:val="dotted"/>
-        </w:rPr>
-        <w:t>OID</w:t>
-      </w:r>
-      <w:r>
-        <w:rPr>
-          <w:i/>
-          <w:u w:val="dotted"/>
-        </w:rPr>
-        <w:t>TipoHab</w:t>
-      </w:r>
-    </w:p>
-    <w:p>
-      <w:r>
-        <w:rPr>
-          <w:b/>
-        </w:rPr>
-        <w:t>TipoHabitacion</w:t>
-      </w:r>
-      <w:r>
-        <w:t xml:space="preserve">: </w:t>
-      </w:r>
-      <w:r>
-        <w:rPr>
-          <w:u w:val="single"/>
-        </w:rPr>
-        <w:t>OID</w:t>
-      </w:r>
-      <w:r>
-        <w:rPr>
-          <w:u w:val="single"/>
-        </w:rPr>
-        <w:t>TipoHab</w:t>
-      </w:r>
-      <w:r>
-        <w:t xml:space="preserve"> + nombreTipo</w:t>
-      </w:r>
-    </w:p>
-    <w:p>
-      <w:r>
-        <w:rPr>
-          <w:b/>
-        </w:rPr>
-        <w:t>Paciente</w:t>
-      </w:r>
-      <w:r>
-        <w:t xml:space="preserve">: </w:t>
-      </w:r>
-      <w:r>
-        <w:rPr>
-          <w:u w:val="single"/>
-        </w:rPr>
-        <w:t>OID</w:t>
-      </w:r>
-      <w:r>
-        <w:rPr>
-          <w:u w:val="single"/>
-        </w:rPr>
-        <w:t>Paciente</w:t>
-      </w:r>
-      <w:r>
-        <w:t xml:space="preserve"> + nombre + dni + domicilio + telefono + </w:t>
-      </w:r>
-      <w:r>
-        <w:rPr>
-          <w:i/>
-          <w:u w:val="dotted"/>
-        </w:rPr>
-        <w:t>OID</w:t>
-      </w:r>
-      <w:r>
-        <w:rPr>
-          <w:i/>
-          <w:u w:val="dotted"/>
-        </w:rPr>
-        <w:t>Plan</w:t>
-      </w:r>
-    </w:p>
-    <w:p>
-      <w:r>
-        <w:rPr>
-          <w:b/>
-        </w:rPr>
-        <w:t>ServicioEspecial</w:t>
-      </w:r>
-      <w:r>
-        <w:t xml:space="preserve">: </w:t>
-      </w:r>
-      <w:r>
-        <w:rPr>
-          <w:u w:val="single"/>
-        </w:rPr>
-        <w:t>OID</w:t>
-      </w:r>
-      <w:r>
-        <w:rPr>
-          <w:u w:val="single"/>
-        </w:rPr>
-        <w:t>Servicio</w:t>
-      </w:r>
-      <w:r>
-        <w:t xml:space="preserve"> + nombreServicio</w:t>
-      </w:r>
-    </w:p>
-    <w:p>
-      <w:r>
-        <w:rPr>
-          <w:b/>
-        </w:rPr>
-        <w:t>CostoServicio</w:t>
-      </w:r>
-      <w:r>
-        <w:t>:</w:t>
-      </w:r>
-      <w:r>
-        <w:t xml:space="preserve"> </w:t>
-      </w:r>
-      <w:r>
-        <w:rPr>
-          <w:u w:val="single"/>
-        </w:rPr>
-        <w:t>OIDCosto</w:t>
-      </w:r>
-      <w:r>
-        <w:t xml:space="preserve"> + </w:t>
-      </w:r>
-      <w:r>
-        <w:t xml:space="preserve"> </w:t>
-      </w:r>
-      <w:r>
-        <w:t xml:space="preserve">fechaInicio + fechaFin </w:t>
-      </w:r>
-      <w:r>
-        <w:t>+ monto +</w:t>
-      </w:r>
-      <w:r>
-        <w:t xml:space="preserve"> </w:t>
-      </w:r>
-      <w:r>
-        <w:rPr>
-          <w:i/>
-          <w:u w:val="dotted"/>
-        </w:rPr>
-        <w:t>OID</w:t>
-      </w:r>
-      <w:r>
-        <w:rPr>
-          <w:i/>
-          <w:u w:val="dotted"/>
-        </w:rPr>
-        <w:t>Servicio</w:t>
-      </w:r>
-    </w:p>
-    <w:p>
-      <w:r>
-        <w:rPr>
-          <w:b/>
-        </w:rPr>
-        <w:t>Sector</w:t>
-      </w:r>
-      <w:r>
-        <w:t xml:space="preserve">: </w:t>
-      </w:r>
-      <w:r>
-        <w:rPr>
-          <w:u w:val="single"/>
-        </w:rPr>
-        <w:t>OID</w:t>
-      </w:r>
-      <w:r>
-        <w:rPr>
-          <w:u w:val="single"/>
-        </w:rPr>
-        <w:t>Sector</w:t>
-      </w:r>
-      <w:r>
-        <w:t xml:space="preserve"> + descripcionSector + numeroPiso</w:t>
-      </w:r>
-    </w:p>
-    <w:p>
-      <w:r>
-        <w:rPr>
-          <w:b/>
-        </w:rPr>
-        <w:t>EstadoCama</w:t>
-      </w:r>
-      <w:r>
-        <w:t xml:space="preserve">: </w:t>
-      </w:r>
-      <w:r>
-        <w:rPr>
-          <w:u w:val="single"/>
-        </w:rPr>
-        <w:t>OIDEstadoCama</w:t>
-      </w:r>
-      <w:r>
-        <w:t xml:space="preserve"> + </w:t>
-      </w:r>
-      <w:r>
-        <w:t>nombreEstadoCama</w:t>
-      </w:r>
-    </w:p>
-    <w:p>
-      <w:r>
-        <w:rPr>
-          <w:b/>
-        </w:rPr>
-        <w:t>Habitacion</w:t>
-      </w:r>
-      <w:r>
-        <w:t>:</w:t>
-      </w:r>
-      <w:r>
-        <w:rPr>
-          <w:u w:val="single"/>
-        </w:rPr>
-        <w:t xml:space="preserve"> </w:t>
-      </w:r>
-      <w:r>
-        <w:rPr>
-          <w:u w:val="single"/>
-        </w:rPr>
-        <w:t>OIDHabitacion</w:t>
-      </w:r>
-      <w:r>
-        <w:t xml:space="preserve"> + </w:t>
-      </w:r>
-      <w:r>
-        <w:t xml:space="preserve">numeroHabitacion + </w:t>
-      </w:r>
-      <w:r>
-        <w:rPr>
-          <w:i/>
-          <w:u w:val="dotted"/>
-        </w:rPr>
-        <w:t>OID</w:t>
-      </w:r>
-      <w:r>
-        <w:rPr>
-          <w:i/>
-          <w:u w:val="dotted"/>
-        </w:rPr>
-        <w:t>Sector</w:t>
-      </w:r>
-      <w:r>
-        <w:rPr>
-          <w:u w:val="dotted"/>
-        </w:rPr>
-        <w:t xml:space="preserve"> </w:t>
-      </w:r>
-      <w:r>
-        <w:t xml:space="preserve"> </w:t>
-      </w:r>
-      <w:r>
-        <w:t>+</w:t>
-      </w:r>
-      <w:r>
-        <w:rPr>
-          <w:u w:val="dotted"/>
-        </w:rPr>
-        <w:t xml:space="preserve"> </w:t>
-      </w:r>
-      <w:r>
-        <w:rPr>
-          <w:i/>
-          <w:u w:val="dotted"/>
-        </w:rPr>
-        <w:t>OID</w:t>
-      </w:r>
-      <w:r>
-        <w:rPr>
-          <w:i/>
-          <w:u w:val="dotted"/>
-        </w:rPr>
-        <w:t>TipoHabitacion</w:t>
-      </w:r>
-    </w:p>
-    <w:p>
-      <w:pPr>
-        <w:rPr>
-          <w:u w:val="single"/>
-        </w:rPr>
-      </w:pPr>
-      <w:r>
-        <w:rPr>
-          <w:b/>
-        </w:rPr>
-        <w:t>Cama</w:t>
-      </w:r>
-      <w:r>
-        <w:t xml:space="preserve">: </w:t>
-      </w:r>
-      <w:r>
-        <w:rPr>
-          <w:u w:val="single"/>
-        </w:rPr>
-        <w:t>OIDCama</w:t>
-      </w:r>
-      <w:r>
-        <w:t xml:space="preserve"> + </w:t>
-      </w:r>
-      <w:r>
-        <w:t xml:space="preserve">numeroCama + </w:t>
-      </w:r>
-      <w:r>
-        <w:rPr>
-          <w:i/>
-          <w:u w:val="dotted"/>
-        </w:rPr>
-        <w:t>OID</w:t>
-      </w:r>
-      <w:r>
-        <w:rPr>
-          <w:i/>
-          <w:u w:val="dotted"/>
-        </w:rPr>
-        <w:t>Habitacion</w:t>
-      </w:r>
-      <w:r>
-        <w:t xml:space="preserve"> + </w:t>
-      </w:r>
-      <w:r>
-        <w:rPr>
-          <w:i/>
-          <w:u w:val="dotted"/>
-        </w:rPr>
-        <w:t>OID</w:t>
-      </w:r>
-      <w:r>
-        <w:rPr>
-          <w:i/>
-          <w:u w:val="dotted"/>
-        </w:rPr>
-        <w:t>EstadoCama</w:t>
-      </w:r>
-    </w:p>
-    <w:p>
-      <w:pPr>
-        <w:rPr>
-          <w:u w:val="single"/>
-        </w:rPr>
-      </w:pPr>
-      <w:r>
-        <w:rPr>
-          <w:b/>
-        </w:rPr>
-        <w:t>EstadoFichainternacion</w:t>
-      </w:r>
-      <w:r>
-        <w:t>:</w:t>
-      </w:r>
-      <w:r>
-        <w:t xml:space="preserve"> </w:t>
-      </w:r>
-      <w:r>
-        <w:rPr>
-          <w:u w:val="single"/>
-        </w:rPr>
         <w:t>OIDEstadoFicha</w:t>
       </w:r>
       <w:r>
@@ -1741,13 +1825,7 @@
         <w:rPr>
           <w:u w:val="single"/>
         </w:rPr>
-        <w:t>OID</w:t>
-      </w:r>
-      <w:r>
-        <w:rPr>
-          <w:u w:val="single"/>
-        </w:rPr>
-        <w:t>EstadoFacturaCliente</w:t>
+        <w:t>OIDEstadoFacturaCliente</w:t>
       </w:r>
       <w:r>
         <w:t xml:space="preserve"> + </w:t>
@@ -1924,16 +2002,7 @@
         <w:rPr>
           <w:u w:val="single"/>
         </w:rPr>
-        <w:t>OID</w:t>
-      </w:r>
-      <w:r>
-        <w:rPr>
-          <w:u w:val="single"/>
-        </w:rPr>
-        <w:t>Tarjeta</w:t>
-      </w:r>
-      <w:r>
-        <w:t xml:space="preserve"> </w:t>
+        <w:t>OIDTarjeta</w:t>
       </w:r>
       <w:r>
         <w:t xml:space="preserve"> + </w:t>
@@ -2132,6 +2201,9 @@
         <w:t xml:space="preserve"> + fechaCreacion +</w:t>
       </w:r>
       <w:r>
+        <w:t xml:space="preserve"> </w:t>
+      </w:r>
+      <w:r>
         <w:rPr>
           <w:i/>
           <w:u w:val="dotted"/>
@@ -2146,6 +2218,13 @@
         <w:t>Prestacion</w:t>
       </w:r>
       <w:r>
+        <w:rPr>
+          <w:i/>
+          <w:u w:val="dotted"/>
+        </w:rPr>
+        <w:t xml:space="preserve"> </w:t>
+      </w:r>
+      <w:r>
         <w:t xml:space="preserve">+ </w:t>
       </w:r>
       <w:r>
@@ -2212,6 +2291,12 @@
       <w:r>
         <w:rPr>
           <w:i/>
+        </w:rPr>
+        <w:t xml:space="preserve"> </w:t>
+      </w:r>
+      <w:r>
+        <w:rPr>
+          <w:i/>
           <w:u w:val="dotted"/>
         </w:rPr>
         <w:t>OID</w:t>
@@ -2224,7 +2309,10 @@
         <w:t>Paciente</w:t>
       </w:r>
       <w:r>
-        <w:t xml:space="preserve"> + </w:t>
+        <w:t xml:space="preserve"> </w:t>
+      </w:r>
+      <w:r>
+        <w:t xml:space="preserve">+ </w:t>
       </w:r>
       <w:r>
         <w:rPr>
@@ -2275,12 +2363,6 @@
         <w:t>Ficha</w:t>
       </w:r>
       <w:r>
-        <w:rPr>
-          <w:i/>
-        </w:rPr>
-        <w:t xml:space="preserve"> </w:t>
-      </w:r>
-      <w:r>
         <w:t xml:space="preserve"> + </w:t>
       </w:r>
       <w:r>
@@ -2296,9 +2378,6 @@
           <w:u w:val="dotted"/>
         </w:rPr>
         <w:t>Servicio</w:t>
-      </w:r>
-      <w:r>
-        <w:t xml:space="preserve"> </w:t>
       </w:r>
     </w:p>
     <w:p/>
@@ -2313,7 +2392,7 @@
 </file>
 
 <file path=word/styles.xml><?xml version="1.0" encoding="utf-8"?>
-<w:styles xmlns:mc="http://schemas.openxmlformats.org/markup-compatibility/2006" xmlns:r="http://schemas.openxmlformats.org/officeDocument/2006/relationships" xmlns:w="http://schemas.openxmlformats.org/wordprocessingml/2006/main" xmlns:w14="http://schemas.microsoft.com/office/word/2010/wordml" mc:Ignorable="w14">
+<w:styles xmlns:r="http://schemas.openxmlformats.org/officeDocument/2006/relationships" xmlns:w="http://schemas.openxmlformats.org/wordprocessingml/2006/main">
   <w:docDefaults>
     <w:rPrDefault>
       <w:rPr>
@@ -2471,6 +2550,7 @@
   <w:style w:type="paragraph" w:default="1" w:styleId="Normal">
     <w:name w:val="Normal"/>
     <w:qFormat/>
+    <w:rsid w:val="007F12A5"/>
   </w:style>
   <w:style w:type="paragraph" w:styleId="Ttulo1">
     <w:name w:val="heading 1"/>
@@ -2506,6 +2586,7 @@
     <w:uiPriority w:val="99"/>
     <w:semiHidden/>
     <w:unhideWhenUsed/>
+    <w:qFormat/>
     <w:tblPr>
       <w:tblInd w:w="0" w:type="dxa"/>
       <w:tblCellMar>

</xml_diff>